<commit_message>
Update Project design documentation.docx
</commit_message>
<xml_diff>
--- a/Project design documentation.docx
+++ b/Project design documentation.docx
@@ -563,7 +563,7 @@
           <w:r>
             <w:fldChar w:fldCharType="separate"/>
           </w:r>
-          <w:hyperlink w:anchor="_Toc163837473" w:history="1">
+          <w:hyperlink w:anchor="_Toc163837655" w:history="1">
             <w:r>
               <w:rPr>
                 <w:rStyle w:val="Hyperlink"/>
@@ -590,7 +590,7 @@
                 <w:noProof/>
                 <w:webHidden/>
               </w:rPr>
-              <w:instrText xml:space="preserve"> PAGEREF _Toc163837473 \h </w:instrText>
+              <w:instrText xml:space="preserve"> PAGEREF _Toc163837655 \h </w:instrText>
             </w:r>
             <w:r>
               <w:rPr>
@@ -635,7 +635,7 @@
               <w:lang w:eastAsia="en-GB"/>
             </w:rPr>
           </w:pPr>
-          <w:hyperlink w:anchor="_Toc163837474" w:history="1">
+          <w:hyperlink w:anchor="_Toc163837656" w:history="1">
             <w:r>
               <w:rPr>
                 <w:rStyle w:val="Hyperlink"/>
@@ -662,7 +662,7 @@
                 <w:noProof/>
                 <w:webHidden/>
               </w:rPr>
-              <w:instrText xml:space="preserve"> PAGEREF _Toc163837474 \h </w:instrText>
+              <w:instrText xml:space="preserve"> PAGEREF _Toc163837656 \h </w:instrText>
             </w:r>
             <w:r>
               <w:rPr>
@@ -707,7 +707,7 @@
               <w:lang w:eastAsia="en-GB"/>
             </w:rPr>
           </w:pPr>
-          <w:hyperlink w:anchor="_Toc163837475" w:history="1">
+          <w:hyperlink w:anchor="_Toc163837657" w:history="1">
             <w:r>
               <w:rPr>
                 <w:rStyle w:val="Hyperlink"/>
@@ -734,7 +734,7 @@
                 <w:noProof/>
                 <w:webHidden/>
               </w:rPr>
-              <w:instrText xml:space="preserve"> PAGEREF _Toc163837475 \h </w:instrText>
+              <w:instrText xml:space="preserve"> PAGEREF _Toc163837657 \h </w:instrText>
             </w:r>
             <w:r>
               <w:rPr>
@@ -779,13 +779,13 @@
               <w:lang w:eastAsia="en-GB"/>
             </w:rPr>
           </w:pPr>
-          <w:hyperlink w:anchor="_Toc163837476" w:history="1">
+          <w:hyperlink w:anchor="_Toc163837658" w:history="1">
             <w:r>
               <w:rPr>
                 <w:rStyle w:val="Hyperlink"/>
                 <w:noProof/>
               </w:rPr>
-              <w:t>Project vision</w:t>
+              <w:t>Design</w:t>
             </w:r>
             <w:r>
               <w:rPr>
@@ -806,7 +806,7 @@
                 <w:noProof/>
                 <w:webHidden/>
               </w:rPr>
-              <w:instrText xml:space="preserve"> PAGEREF _Toc163837476 \h </w:instrText>
+              <w:instrText xml:space="preserve"> PAGEREF _Toc163837658 \h </w:instrText>
             </w:r>
             <w:r>
               <w:rPr>
@@ -826,7 +826,7 @@
                 <w:noProof/>
                 <w:webHidden/>
               </w:rPr>
-              <w:t>3</w:t>
+              <w:t>2</w:t>
             </w:r>
             <w:r>
               <w:rPr>
@@ -851,13 +851,13 @@
               <w:lang w:eastAsia="en-GB"/>
             </w:rPr>
           </w:pPr>
-          <w:hyperlink w:anchor="_Toc163837477" w:history="1">
+          <w:hyperlink w:anchor="_Toc163837659" w:history="1">
             <w:r>
               <w:rPr>
                 <w:rStyle w:val="Hyperlink"/>
                 <w:noProof/>
               </w:rPr>
-              <w:t>Background</w:t>
+              <w:t>Waterfall model</w:t>
             </w:r>
             <w:r>
               <w:rPr>
@@ -878,7 +878,7 @@
                 <w:noProof/>
                 <w:webHidden/>
               </w:rPr>
-              <w:instrText xml:space="preserve"> PAGEREF _Toc163837477 \h </w:instrText>
+              <w:instrText xml:space="preserve"> PAGEREF _Toc163837659 \h </w:instrText>
             </w:r>
             <w:r>
               <w:rPr>
@@ -898,7 +898,7 @@
                 <w:noProof/>
                 <w:webHidden/>
               </w:rPr>
-              <w:t>3</w:t>
+              <w:t>2</w:t>
             </w:r>
             <w:r>
               <w:rPr>
@@ -923,13 +923,13 @@
               <w:lang w:eastAsia="en-GB"/>
             </w:rPr>
           </w:pPr>
-          <w:hyperlink w:anchor="_Toc163837478" w:history="1">
+          <w:hyperlink w:anchor="_Toc163837660" w:history="1">
             <w:r>
               <w:rPr>
                 <w:rStyle w:val="Hyperlink"/>
                 <w:noProof/>
               </w:rPr>
-              <w:t>User stories and use case scenarios.</w:t>
+              <w:t>Agile model</w:t>
             </w:r>
             <w:r>
               <w:rPr>
@@ -950,7 +950,7 @@
                 <w:noProof/>
                 <w:webHidden/>
               </w:rPr>
-              <w:instrText xml:space="preserve"> PAGEREF _Toc163837478 \h </w:instrText>
+              <w:instrText xml:space="preserve"> PAGEREF _Toc163837660 \h </w:instrText>
             </w:r>
             <w:r>
               <w:rPr>
@@ -970,7 +970,7 @@
                 <w:noProof/>
                 <w:webHidden/>
               </w:rPr>
-              <w:t>3</w:t>
+              <w:t>2</w:t>
             </w:r>
             <w:r>
               <w:rPr>
@@ -995,12 +995,228 @@
               <w:lang w:eastAsia="en-GB"/>
             </w:rPr>
           </w:pPr>
-          <w:hyperlink w:anchor="_Toc163837479" w:history="1">
+          <w:hyperlink w:anchor="_Toc163837661" w:history="1">
             <w:r>
               <w:rPr>
                 <w:rStyle w:val="Hyperlink"/>
                 <w:noProof/>
               </w:rPr>
+              <w:t>Project vision</w:t>
+            </w:r>
+            <w:r>
+              <w:rPr>
+                <w:noProof/>
+                <w:webHidden/>
+              </w:rPr>
+              <w:tab/>
+            </w:r>
+            <w:r>
+              <w:rPr>
+                <w:noProof/>
+                <w:webHidden/>
+              </w:rPr>
+              <w:fldChar w:fldCharType="begin"/>
+            </w:r>
+            <w:r>
+              <w:rPr>
+                <w:noProof/>
+                <w:webHidden/>
+              </w:rPr>
+              <w:instrText xml:space="preserve"> PAGEREF _Toc163837661 \h </w:instrText>
+            </w:r>
+            <w:r>
+              <w:rPr>
+                <w:noProof/>
+                <w:webHidden/>
+              </w:rPr>
+            </w:r>
+            <w:r>
+              <w:rPr>
+                <w:noProof/>
+                <w:webHidden/>
+              </w:rPr>
+              <w:fldChar w:fldCharType="separate"/>
+            </w:r>
+            <w:r>
+              <w:rPr>
+                <w:noProof/>
+                <w:webHidden/>
+              </w:rPr>
+              <w:t>4</w:t>
+            </w:r>
+            <w:r>
+              <w:rPr>
+                <w:noProof/>
+                <w:webHidden/>
+              </w:rPr>
+              <w:fldChar w:fldCharType="end"/>
+            </w:r>
+          </w:hyperlink>
+        </w:p>
+        <w:p>
+          <w:pPr>
+            <w:pStyle w:val="TOC2"/>
+            <w:tabs>
+              <w:tab w:val="right" w:leader="dot" w:pos="9016"/>
+            </w:tabs>
+            <w:rPr>
+              <w:rFonts w:eastAsiaTheme="minorEastAsia"/>
+              <w:noProof/>
+              <w:sz w:val="24"/>
+              <w:szCs w:val="24"/>
+              <w:lang w:eastAsia="en-GB"/>
+            </w:rPr>
+          </w:pPr>
+          <w:hyperlink w:anchor="_Toc163837662" w:history="1">
+            <w:r>
+              <w:rPr>
+                <w:rStyle w:val="Hyperlink"/>
+                <w:noProof/>
+              </w:rPr>
+              <w:t>Background</w:t>
+            </w:r>
+            <w:r>
+              <w:rPr>
+                <w:noProof/>
+                <w:webHidden/>
+              </w:rPr>
+              <w:tab/>
+            </w:r>
+            <w:r>
+              <w:rPr>
+                <w:noProof/>
+                <w:webHidden/>
+              </w:rPr>
+              <w:fldChar w:fldCharType="begin"/>
+            </w:r>
+            <w:r>
+              <w:rPr>
+                <w:noProof/>
+                <w:webHidden/>
+              </w:rPr>
+              <w:instrText xml:space="preserve"> PAGEREF _Toc163837662 \h </w:instrText>
+            </w:r>
+            <w:r>
+              <w:rPr>
+                <w:noProof/>
+                <w:webHidden/>
+              </w:rPr>
+            </w:r>
+            <w:r>
+              <w:rPr>
+                <w:noProof/>
+                <w:webHidden/>
+              </w:rPr>
+              <w:fldChar w:fldCharType="separate"/>
+            </w:r>
+            <w:r>
+              <w:rPr>
+                <w:noProof/>
+                <w:webHidden/>
+              </w:rPr>
+              <w:t>4</w:t>
+            </w:r>
+            <w:r>
+              <w:rPr>
+                <w:noProof/>
+                <w:webHidden/>
+              </w:rPr>
+              <w:fldChar w:fldCharType="end"/>
+            </w:r>
+          </w:hyperlink>
+        </w:p>
+        <w:p>
+          <w:pPr>
+            <w:pStyle w:val="TOC2"/>
+            <w:tabs>
+              <w:tab w:val="right" w:leader="dot" w:pos="9016"/>
+            </w:tabs>
+            <w:rPr>
+              <w:rFonts w:eastAsiaTheme="minorEastAsia"/>
+              <w:noProof/>
+              <w:sz w:val="24"/>
+              <w:szCs w:val="24"/>
+              <w:lang w:eastAsia="en-GB"/>
+            </w:rPr>
+          </w:pPr>
+          <w:hyperlink w:anchor="_Toc163837663" w:history="1">
+            <w:r>
+              <w:rPr>
+                <w:rStyle w:val="Hyperlink"/>
+                <w:noProof/>
+              </w:rPr>
+              <w:t>User stories and use case scenarios.</w:t>
+            </w:r>
+            <w:r>
+              <w:rPr>
+                <w:noProof/>
+                <w:webHidden/>
+              </w:rPr>
+              <w:tab/>
+            </w:r>
+            <w:r>
+              <w:rPr>
+                <w:noProof/>
+                <w:webHidden/>
+              </w:rPr>
+              <w:fldChar w:fldCharType="begin"/>
+            </w:r>
+            <w:r>
+              <w:rPr>
+                <w:noProof/>
+                <w:webHidden/>
+              </w:rPr>
+              <w:instrText xml:space="preserve"> PAGEREF _Toc163837663 \h </w:instrText>
+            </w:r>
+            <w:r>
+              <w:rPr>
+                <w:noProof/>
+                <w:webHidden/>
+              </w:rPr>
+            </w:r>
+            <w:r>
+              <w:rPr>
+                <w:noProof/>
+                <w:webHidden/>
+              </w:rPr>
+              <w:fldChar w:fldCharType="separate"/>
+            </w:r>
+            <w:r>
+              <w:rPr>
+                <w:noProof/>
+                <w:webHidden/>
+              </w:rPr>
+              <w:t>4</w:t>
+            </w:r>
+            <w:r>
+              <w:rPr>
+                <w:noProof/>
+                <w:webHidden/>
+              </w:rPr>
+              <w:fldChar w:fldCharType="end"/>
+            </w:r>
+          </w:hyperlink>
+        </w:p>
+        <w:p>
+          <w:pPr>
+            <w:pStyle w:val="TOC1"/>
+            <w:tabs>
+              <w:tab w:val="right" w:leader="dot" w:pos="9016"/>
+            </w:tabs>
+            <w:rPr>
+              <w:rFonts w:eastAsiaTheme="minorEastAsia"/>
+              <w:noProof/>
+              <w:sz w:val="24"/>
+              <w:szCs w:val="24"/>
+              <w:lang w:eastAsia="en-GB"/>
+            </w:rPr>
+          </w:pPr>
+          <w:hyperlink w:anchor="_Toc163837664" w:history="1">
+            <w:r>
+              <w:rPr>
+                <w:rStyle w:val="Hyperlink"/>
+                <w:noProof/>
+              </w:rPr>
               <w:t>References</w:t>
             </w:r>
             <w:r>
@@ -1022,7 +1238,7 @@
                 <w:noProof/>
                 <w:webHidden/>
               </w:rPr>
-              <w:instrText xml:space="preserve"> PAGEREF _Toc163837479 \h </w:instrText>
+              <w:instrText xml:space="preserve"> PAGEREF _Toc163837664 \h </w:instrText>
             </w:r>
             <w:r>
               <w:rPr>
@@ -1042,7 +1258,7 @@
                 <w:noProof/>
                 <w:webHidden/>
               </w:rPr>
-              <w:t>5</w:t>
+              <w:t>6</w:t>
             </w:r>
             <w:r>
               <w:rPr>
@@ -1082,7 +1298,7 @@
       <w:pPr>
         <w:pStyle w:val="Heading1"/>
       </w:pPr>
-      <w:bookmarkStart w:id="0" w:name="_Toc163837473"/>
+      <w:bookmarkStart w:id="0" w:name="_Toc163837655"/>
       <w:r>
         <w:lastRenderedPageBreak/>
         <w:t>Introduction</w:t>
@@ -1134,7 +1350,7 @@
       <w:pPr>
         <w:pStyle w:val="Heading1"/>
       </w:pPr>
-      <w:bookmarkStart w:id="1" w:name="_Toc163837474"/>
+      <w:bookmarkStart w:id="1" w:name="_Toc163837656"/>
       <w:r>
         <w:t>Software development life cycle</w:t>
       </w:r>
@@ -1282,7 +1498,7 @@
       <w:pPr>
         <w:pStyle w:val="Heading2"/>
       </w:pPr>
-      <w:bookmarkStart w:id="2" w:name="_Toc163837475"/>
+      <w:bookmarkStart w:id="2" w:name="_Toc163837657"/>
       <w:r>
         <w:t>Requirement analysis</w:t>
       </w:r>
@@ -1354,6 +1570,139 @@
       </w:r>
       <w:r>
         <w:t>acknowledged.</w:t>
+      </w:r>
+    </w:p>
+    <w:p/>
+    <w:p>
+      <w:pPr>
+        <w:pStyle w:val="Heading2"/>
+      </w:pPr>
+      <w:bookmarkStart w:id="3" w:name="_Toc163837658"/>
+      <w:r>
+        <w:t>Design</w:t>
+      </w:r>
+      <w:bookmarkEnd w:id="3"/>
+    </w:p>
+    <w:p>
+      <w:r>
+        <w:t xml:space="preserve">The next step is to </w:t>
+      </w:r>
+      <w:r>
+        <w:t xml:space="preserve">take the requirements </w:t>
+      </w:r>
+      <w:r>
+        <w:t>and design a piece of software based on them.</w:t>
+      </w:r>
+      <w:r>
+        <w:t xml:space="preserve"> The main</w:t>
+      </w:r>
+      <w:r>
+        <w:t xml:space="preserve"> ways of designing a software from requirements is to look at the style and details of the software. The </w:t>
+      </w:r>
+      <w:r>
+        <w:t xml:space="preserve">style section of this design refers to the outline of how the program will work on a basic level and </w:t>
+      </w:r>
+      <w:r>
+        <w:t>detailed design refers to a more in-depth design template, outlining how specific functions will be implemented into working code.</w:t>
+      </w:r>
+      <w:r>
+        <w:t xml:space="preserve"> Furthermore, UML</w:t>
+      </w:r>
+      <w:r>
+        <w:t xml:space="preserve">’s will be created to visualise the project design </w:t>
+      </w:r>
+      <w:r>
+        <w:t>and include models such as state, sequence, and component diagrams.</w:t>
+      </w:r>
+    </w:p>
+    <w:p>
+      <w:r>
+        <w:lastRenderedPageBreak/>
+        <w:t xml:space="preserve"> </w:t>
+      </w:r>
+      <w:r>
+        <w:t>Upon completing these steps, the program will be implemented into working code</w:t>
+      </w:r>
+      <w:r>
+        <w:t xml:space="preserve"> before being tested and any issues resolved with further code (evolution)</w:t>
+      </w:r>
+      <w:r>
+        <w:t xml:space="preserve">. During testing, each function of the program will be subjected to various use cases to identify any logical errors within the program such as by testing with extreme or invalid data, or </w:t>
+      </w:r>
+      <w:r>
+        <w:t>no data for inputs, or trying to request data which is not present.</w:t>
+      </w:r>
+      <w:r>
+        <w:t xml:space="preserve"> Once testing results are obtained, the code will undergo evolution where necessary to resolve any issues such as certain functions or data cases not </w:t>
+      </w:r>
+      <w:r>
+        <w:t>performing as intended.</w:t>
+      </w:r>
+    </w:p>
+    <w:p>
+      <w:pPr>
+        <w:pStyle w:val="Heading2"/>
+      </w:pPr>
+      <w:bookmarkStart w:id="4" w:name="_Toc163837659"/>
+      <w:r>
+        <w:t>Waterfall model</w:t>
+      </w:r>
+      <w:bookmarkEnd w:id="4"/>
+    </w:p>
+    <w:p>
+      <w:r>
+        <w:t>The waterfall model is a straightforward method of software development</w:t>
+      </w:r>
+      <w:r>
+        <w:t xml:space="preserve"> that has been in use for many years</w:t>
+      </w:r>
+      <w:r>
+        <w:t xml:space="preserve"> by which developers follow a linear progression between each stage</w:t>
+      </w:r>
+      <w:r>
+        <w:t xml:space="preserve"> by completing one section before beginning the next such a</w:t>
+      </w:r>
+      <w:r>
+        <w:t>s completing implementation then beginning testing.</w:t>
+      </w:r>
+      <w:r>
+        <w:t xml:space="preserve"> This methodology allows developers to follow clear deadline and </w:t>
+      </w:r>
+      <w:r>
+        <w:t>gives clients</w:t>
+      </w:r>
+      <w:r>
+        <w:t xml:space="preserve"> a better understanding of when goals may be completed. However, the</w:t>
+      </w:r>
+      <w:r>
+        <w:t xml:space="preserve"> flaw with this methodology is that if changes to </w:t>
+      </w:r>
+      <w:r>
+        <w:t>the project requirements arise, it could lead to significant delays as the current stage must be completed before re-evaluating and designing new features.</w:t>
+      </w:r>
+    </w:p>
+    <w:p>
+      <w:pPr>
+        <w:pStyle w:val="Heading2"/>
+      </w:pPr>
+      <w:bookmarkStart w:id="5" w:name="_Toc163837660"/>
+      <w:r>
+        <w:t>Agile model</w:t>
+      </w:r>
+      <w:bookmarkEnd w:id="5"/>
+    </w:p>
+    <w:p>
+      <w:r>
+        <w:t>The agile model</w:t>
+      </w:r>
+      <w:r>
+        <w:t xml:space="preserve"> is designed to provide fast results whereby stages are completed in sprints usually lasting </w:t>
+      </w:r>
+      <w:r>
+        <w:t xml:space="preserve">a few weeks. First a very basic version of the software is developed </w:t>
+      </w:r>
+      <w:r>
+        <w:t>(minimum viable product).</w:t>
       </w:r>
     </w:p>
     <w:p/>
@@ -1381,13 +1730,13 @@
     </w:p>
     <w:p>
       <w:pPr>
-        <w:pStyle w:val="Heading2"/>
-      </w:pPr>
-      <w:bookmarkStart w:id="3" w:name="_Toc163837476"/>
+        <w:pStyle w:val="Heading1"/>
+      </w:pPr>
+      <w:bookmarkStart w:id="6" w:name="_Toc163837661"/>
       <w:r>
         <w:t>Project vision</w:t>
       </w:r>
-      <w:bookmarkEnd w:id="3"/>
+      <w:bookmarkEnd w:id="6"/>
     </w:p>
     <w:p>
       <w:pPr>
@@ -1421,11 +1770,11 @@
       <w:pPr>
         <w:pStyle w:val="Heading2"/>
       </w:pPr>
-      <w:bookmarkStart w:id="4" w:name="_Toc163837477"/>
+      <w:bookmarkStart w:id="7" w:name="_Toc163837662"/>
       <w:r>
         <w:t>Background</w:t>
       </w:r>
-      <w:bookmarkEnd w:id="4"/>
+      <w:bookmarkEnd w:id="7"/>
     </w:p>
     <w:p>
       <w:r>
@@ -1511,14 +1860,14 @@
       <w:pPr>
         <w:pStyle w:val="Heading2"/>
       </w:pPr>
-      <w:bookmarkStart w:id="5" w:name="_Toc163837478"/>
+      <w:bookmarkStart w:id="8" w:name="_Toc163837663"/>
       <w:r>
         <w:t xml:space="preserve">User stories and use case </w:t>
       </w:r>
       <w:r>
         <w:t>scenarios.</w:t>
       </w:r>
-      <w:bookmarkEnd w:id="5"/>
+      <w:bookmarkEnd w:id="8"/>
     </w:p>
     <w:p>
       <w:r>
@@ -1763,12 +2112,12 @@
       <w:pPr>
         <w:pStyle w:val="Heading1"/>
       </w:pPr>
-      <w:bookmarkStart w:id="6" w:name="_Toc163837479"/>
+      <w:bookmarkStart w:id="9" w:name="_Toc163837664"/>
       <w:r>
         <w:lastRenderedPageBreak/>
         <w:t>References</w:t>
       </w:r>
-      <w:bookmarkEnd w:id="6"/>
+      <w:bookmarkEnd w:id="9"/>
     </w:p>
     <w:p/>
     <w:p>

</xml_diff>

<commit_message>
Added microsoft planner to doc
</commit_message>
<xml_diff>
--- a/Project design documentation.docx
+++ b/Project design documentation.docx
@@ -2651,9 +2651,14 @@
       </w:pPr>
       <w:bookmarkStart w:id="6" w:name="_Toc164194712"/>
       <w:r>
-        <w:t>Model application</w:t>
+        <w:t xml:space="preserve">Model </w:t>
+      </w:r>
+      <w:proofErr w:type="gramStart"/>
+      <w:r>
+        <w:t>application</w:t>
       </w:r>
       <w:bookmarkEnd w:id="6"/>
+      <w:proofErr w:type="gramEnd"/>
     </w:p>
     <w:p>
       <w:r>
@@ -3199,6 +3204,9 @@
         <w:t xml:space="preserve"> </w:t>
       </w:r>
       <w:r>
+        <w:rPr>
+          <w:noProof/>
+        </w:rPr>
         <w:drawing>
           <wp:inline distT="0" distB="0" distL="0" distR="0" wp14:anchorId="371920A0" wp14:editId="5A05783C">
             <wp:extent cx="5239481" cy="4963218"/>
@@ -5078,6 +5086,123 @@
       </w:r>
     </w:p>
     <w:p>
+      <w:r>
+        <w:drawing>
+          <wp:inline distT="0" distB="0" distL="0" distR="0" wp14:anchorId="6445C155" wp14:editId="6DD8577C">
+            <wp:extent cx="5731510" cy="2197100"/>
+            <wp:effectExtent l="0" t="0" r="2540" b="0"/>
+            <wp:docPr id="82127604" name="Picture 1"/>
+            <wp:cNvGraphicFramePr>
+              <a:graphicFrameLocks xmlns:a="http://schemas.openxmlformats.org/drawingml/2006/main" noChangeAspect="1"/>
+            </wp:cNvGraphicFramePr>
+            <a:graphic xmlns:a="http://schemas.openxmlformats.org/drawingml/2006/main">
+              <a:graphicData uri="http://schemas.openxmlformats.org/drawingml/2006/picture">
+                <pic:pic xmlns:pic="http://schemas.openxmlformats.org/drawingml/2006/picture">
+                  <pic:nvPicPr>
+                    <pic:cNvPr id="82127604" name=""/>
+                    <pic:cNvPicPr/>
+                  </pic:nvPicPr>
+                  <pic:blipFill>
+                    <a:blip r:embed="rId12"/>
+                    <a:stretch>
+                      <a:fillRect/>
+                    </a:stretch>
+                  </pic:blipFill>
+                  <pic:spPr>
+                    <a:xfrm>
+                      <a:off x="0" y="0"/>
+                      <a:ext cx="5731510" cy="2197100"/>
+                    </a:xfrm>
+                    <a:prstGeom prst="rect">
+                      <a:avLst/>
+                    </a:prstGeom>
+                  </pic:spPr>
+                </pic:pic>
+              </a:graphicData>
+            </a:graphic>
+          </wp:inline>
+        </w:drawing>
+      </w:r>
+    </w:p>
+    <w:p>
+      <w:r>
+        <w:drawing>
+          <wp:inline distT="0" distB="0" distL="0" distR="0" wp14:anchorId="3E66553C" wp14:editId="212D08EC">
+            <wp:extent cx="5731510" cy="2033905"/>
+            <wp:effectExtent l="0" t="0" r="2540" b="4445"/>
+            <wp:docPr id="582776771" name="Picture 1" descr="A screenshot of a computer&#10;&#10;Description automatically generated"/>
+            <wp:cNvGraphicFramePr>
+              <a:graphicFrameLocks xmlns:a="http://schemas.openxmlformats.org/drawingml/2006/main" noChangeAspect="1"/>
+            </wp:cNvGraphicFramePr>
+            <a:graphic xmlns:a="http://schemas.openxmlformats.org/drawingml/2006/main">
+              <a:graphicData uri="http://schemas.openxmlformats.org/drawingml/2006/picture">
+                <pic:pic xmlns:pic="http://schemas.openxmlformats.org/drawingml/2006/picture">
+                  <pic:nvPicPr>
+                    <pic:cNvPr id="582776771" name="Picture 1" descr="A screenshot of a computer&#10;&#10;Description automatically generated"/>
+                    <pic:cNvPicPr/>
+                  </pic:nvPicPr>
+                  <pic:blipFill>
+                    <a:blip r:embed="rId13"/>
+                    <a:stretch>
+                      <a:fillRect/>
+                    </a:stretch>
+                  </pic:blipFill>
+                  <pic:spPr>
+                    <a:xfrm>
+                      <a:off x="0" y="0"/>
+                      <a:ext cx="5731510" cy="2033905"/>
+                    </a:xfrm>
+                    <a:prstGeom prst="rect">
+                      <a:avLst/>
+                    </a:prstGeom>
+                  </pic:spPr>
+                </pic:pic>
+              </a:graphicData>
+            </a:graphic>
+          </wp:inline>
+        </w:drawing>
+      </w:r>
+    </w:p>
+    <w:p>
+      <w:r>
+        <w:drawing>
+          <wp:inline distT="0" distB="0" distL="0" distR="0" wp14:anchorId="339F9229" wp14:editId="3138792E">
+            <wp:extent cx="5477639" cy="2657846"/>
+            <wp:effectExtent l="0" t="0" r="0" b="9525"/>
+            <wp:docPr id="421651971" name="Picture 1" descr="A screenshot of a computer&#10;&#10;Description automatically generated"/>
+            <wp:cNvGraphicFramePr>
+              <a:graphicFrameLocks xmlns:a="http://schemas.openxmlformats.org/drawingml/2006/main" noChangeAspect="1"/>
+            </wp:cNvGraphicFramePr>
+            <a:graphic xmlns:a="http://schemas.openxmlformats.org/drawingml/2006/main">
+              <a:graphicData uri="http://schemas.openxmlformats.org/drawingml/2006/picture">
+                <pic:pic xmlns:pic="http://schemas.openxmlformats.org/drawingml/2006/picture">
+                  <pic:nvPicPr>
+                    <pic:cNvPr id="421651971" name="Picture 1" descr="A screenshot of a computer&#10;&#10;Description automatically generated"/>
+                    <pic:cNvPicPr/>
+                  </pic:nvPicPr>
+                  <pic:blipFill>
+                    <a:blip r:embed="rId14"/>
+                    <a:stretch>
+                      <a:fillRect/>
+                    </a:stretch>
+                  </pic:blipFill>
+                  <pic:spPr>
+                    <a:xfrm>
+                      <a:off x="0" y="0"/>
+                      <a:ext cx="5477639" cy="2657846"/>
+                    </a:xfrm>
+                    <a:prstGeom prst="rect">
+                      <a:avLst/>
+                    </a:prstGeom>
+                  </pic:spPr>
+                </pic:pic>
+              </a:graphicData>
+            </a:graphic>
+          </wp:inline>
+        </w:drawing>
+      </w:r>
+    </w:p>
+    <w:p>
       <w:pPr>
         <w:rPr>
           <w:b/>
@@ -5093,6 +5218,7 @@
           <w:sz w:val="24"/>
           <w:szCs w:val="24"/>
         </w:rPr>
+        <w:lastRenderedPageBreak/>
         <w:t>Sprint 2 – 1</w:t>
       </w:r>
       <w:r>
@@ -5734,7 +5860,7 @@
       <w:bookmarkEnd w:id="19"/>
     </w:p>
     <w:p>
-      <w:hyperlink r:id="rId12" w:history="1">
+      <w:hyperlink r:id="rId15" w:history="1">
         <w:r>
           <w:rPr>
             <w:rStyle w:val="Hyperlink"/>
@@ -5756,7 +5882,19 @@
       </w:r>
       <w:bookmarkEnd w:id="20"/>
     </w:p>
-    <w:p/>
+    <w:p>
+      <w:hyperlink r:id="rId16" w:history="1">
+        <w:r>
+          <w:rPr>
+            <w:rStyle w:val="Hyperlink"/>
+          </w:rPr>
+          <w:t>https://tasks.office.com/live.plymouth.ac.uk/en-US/Home/Planner/#/plantaskboard?groupId=8a789971-d7a9-4efc-95d3-e4d1ded734fc&amp;planId=1yEkdXFMO0OoijDjn75NMZYAGTJe</w:t>
+        </w:r>
+      </w:hyperlink>
+      <w:r>
+        <w:t xml:space="preserve"> </w:t>
+      </w:r>
+    </w:p>
     <w:p>
       <w:r>
         <w:br w:type="page"/>
@@ -5814,7 +5952,7 @@
         </w:rPr>
         <w:t xml:space="preserve"> [online] Available at: </w:t>
       </w:r>
-      <w:hyperlink r:id="rId13" w:history="1">
+      <w:hyperlink r:id="rId17" w:history="1">
         <w:r>
           <w:rPr>
             <w:rStyle w:val="Hyperlink"/>
@@ -5837,7 +5975,7 @@
     </w:p>
     <w:p/>
     <w:p>
-      <w:hyperlink r:id="rId14" w:history="1">
+      <w:hyperlink r:id="rId18" w:history="1">
         <w:r>
           <w:rPr>
             <w:rStyle w:val="Hyperlink"/>
@@ -5858,7 +5996,7 @@
       <w:r>
         <w:t xml:space="preserve"> [online] Available at: </w:t>
       </w:r>
-      <w:hyperlink r:id="rId15" w:history="1">
+      <w:hyperlink r:id="rId19" w:history="1">
         <w:r>
           <w:rPr>
             <w:rStyle w:val="Hyperlink"/>
@@ -5899,7 +6037,31 @@
           <w:sz w:val="22"/>
           <w:szCs w:val="22"/>
         </w:rPr>
-        <w:t>6 Reasons Why A Password Manager Is Vital</w:t>
+        <w:t xml:space="preserve">6 Reasons Why </w:t>
+      </w:r>
+      <w:proofErr w:type="gramStart"/>
+      <w:r>
+        <w:rPr>
+          <w:rFonts w:ascii="Calibri" w:hAnsi="Calibri" w:cs="Calibri"/>
+          <w:i/>
+          <w:iCs/>
+          <w:color w:val="000000"/>
+          <w:sz w:val="22"/>
+          <w:szCs w:val="22"/>
+        </w:rPr>
+        <w:t>A</w:t>
+      </w:r>
+      <w:proofErr w:type="gramEnd"/>
+      <w:r>
+        <w:rPr>
+          <w:rFonts w:ascii="Calibri" w:hAnsi="Calibri" w:cs="Calibri"/>
+          <w:i/>
+          <w:iCs/>
+          <w:color w:val="000000"/>
+          <w:sz w:val="22"/>
+          <w:szCs w:val="22"/>
+        </w:rPr>
+        <w:t xml:space="preserve"> Password Manager Is Vital</w:t>
       </w:r>
       <w:r>
         <w:rPr>
@@ -5910,7 +6072,7 @@
         </w:rPr>
         <w:t xml:space="preserve">. [online] Available at: </w:t>
       </w:r>
-      <w:hyperlink r:id="rId16" w:anchor=":~:text=Strengthening%20Passwords%2C%20Bolstering%20Security&amp;text=A%20password%20manager%20simplifies%20this" w:history="1">
+      <w:hyperlink r:id="rId20" w:anchor=":~:text=Strengthening%20Passwords%2C%20Bolstering%20Security&amp;text=A%20password%20manager%20simplifies%20this" w:history="1">
         <w:r>
           <w:rPr>
             <w:rStyle w:val="Hyperlink"/>
@@ -5980,7 +6142,7 @@
     </w:p>
     <w:p/>
     <w:sectPr>
-      <w:footerReference w:type="default" r:id="rId17"/>
+      <w:footerReference w:type="default" r:id="rId21"/>
       <w:pgSz w:w="11906" w:h="16838"/>
       <w:pgMar w:top="1440" w:right="1440" w:bottom="1440" w:left="1440" w:header="708" w:footer="708" w:gutter="0"/>
       <w:pgNumType w:start="0"/>
@@ -7431,6 +7593,7 @@
   <w:style w:type="character" w:default="1" w:styleId="DefaultParagraphFont">
     <w:name w:val="Default Paragraph Font"/>
     <w:uiPriority w:val="1"/>
+    <w:semiHidden/>
     <w:unhideWhenUsed/>
   </w:style>
   <w:style w:type="table" w:default="1" w:styleId="TableNormal">

</xml_diff>